<commit_message>
update to diabetologia word ref
</commit_message>
<xml_diff>
--- a/inst/rmarkdown/templates/diabetologia/resources/reference.docx
+++ b/inst/rmarkdown/templates/diabetologia/resources/reference.docx
@@ -540,7 +540,7 @@
         </w:tblCellMar>
       </w:tblPr>
       <w:tblGrid>
-        <w:gridCol w:w="4779"/>
+        <w:gridCol w:w="4778"/>
         <w:gridCol w:w="15641"/>
       </w:tblGrid>
       <w:tr>
@@ -549,7 +549,7 @@
         </w:trPr>
         <w:tc>
           <w:tcPr>
-            <w:tcW w:w="4779" w:type="dxa"/>
+            <w:tcW w:w="4778" w:type="dxa"/>
             <w:tcBorders>
               <w:top w:val="nil"/>
               <w:left w:val="nil"/>
@@ -558,7 +558,7 @@
               <w:right w:val="nil"/>
               <w:insideV w:val="nil"/>
             </w:tcBorders>
-            <w:shd w:fill="auto" w:val="clear"/>
+            <w:shd w:fill="FFFFFF" w:val="clear"/>
             <w:vAlign w:val="bottom"/>
           </w:tcPr>
           <w:p>
@@ -585,7 +585,7 @@
               <w:right w:val="nil"/>
               <w:insideV w:val="nil"/>
             </w:tcBorders>
-            <w:shd w:fill="auto" w:val="clear"/>
+            <w:shd w:fill="FFFFFF" w:val="clear"/>
             <w:vAlign w:val="bottom"/>
           </w:tcPr>
           <w:p>
@@ -608,7 +608,7 @@
         </w:trPr>
         <w:tc>
           <w:tcPr>
-            <w:tcW w:w="4779" w:type="dxa"/>
+            <w:tcW w:w="4778" w:type="dxa"/>
             <w:tcBorders>
               <w:top w:val="nil"/>
               <w:left w:val="nil"/>
@@ -617,7 +617,7 @@
               <w:right w:val="nil"/>
               <w:insideV w:val="nil"/>
             </w:tcBorders>
-            <w:shd w:fill="auto" w:val="clear"/>
+            <w:shd w:fill="FFFFFF" w:val="clear"/>
           </w:tcPr>
           <w:p>
             <w:pPr>
@@ -643,7 +643,7 @@
               <w:right w:val="nil"/>
               <w:insideV w:val="nil"/>
             </w:tcBorders>
-            <w:shd w:fill="auto" w:val="clear"/>
+            <w:shd w:fill="FFFFFF" w:val="clear"/>
           </w:tcPr>
           <w:p>
             <w:pPr>
@@ -665,7 +665,7 @@
         </w:trPr>
         <w:tc>
           <w:tcPr>
-            <w:tcW w:w="4779" w:type="dxa"/>
+            <w:tcW w:w="4778" w:type="dxa"/>
             <w:tcBorders>
               <w:top w:val="nil"/>
               <w:left w:val="nil"/>
@@ -674,7 +674,7 @@
               <w:right w:val="nil"/>
               <w:insideV w:val="nil"/>
             </w:tcBorders>
-            <w:shd w:fill="auto" w:val="clear"/>
+            <w:shd w:fill="FFFFFF" w:val="clear"/>
           </w:tcPr>
           <w:p>
             <w:pPr>
@@ -700,7 +700,7 @@
               <w:right w:val="nil"/>
               <w:insideV w:val="nil"/>
             </w:tcBorders>
-            <w:shd w:fill="auto" w:val="clear"/>
+            <w:shd w:fill="FFFFFF" w:val="clear"/>
           </w:tcPr>
           <w:p>
             <w:pPr>
@@ -1363,14 +1363,14 @@
     <w:qFormat/>
     <w:pPr>
       <w:widowControl/>
-      <w:shd w:fill="auto" w:val="clear"/>
+      <w:shd w:fill="FFFFFF" w:val="clear"/>
       <w:suppressAutoHyphens w:val="true"/>
       <w:bidi w:val="0"/>
       <w:spacing w:lineRule="auto" w:line="360" w:before="0" w:after="200"/>
       <w:jc w:val="left"/>
     </w:pPr>
     <w:rPr>
-      <w:rFonts w:ascii="Cambria" w:hAnsi="Cambria" w:eastAsia="Droid Sans Fallback" w:cs=""/>
+      <w:rFonts w:ascii="Times New Roman" w:hAnsi="Times New Roman" w:eastAsia="Droid Sans Fallback" w:cs=""/>
       <w:color w:val="000000"/>
       <w:sz w:val="24"/>
       <w:szCs w:val="24"/>
@@ -1382,12 +1382,11 @@
     <w:uiPriority w:val="9"/>
     <w:qFormat/>
     <w:basedOn w:val="Normal"/>
-    <w:next w:val="TextBody"/>
     <w:pPr>
       <w:keepNext/>
       <w:keepLines/>
       <w:suppressLineNumbers/>
-      <w:shd w:fill="auto" w:val="clear"/>
+      <w:shd w:fill="FFFFFF" w:val="clear"/>
       <w:spacing w:before="480" w:after="0"/>
       <w:outlineLvl w:val="0"/>
     </w:pPr>
@@ -1406,7 +1405,6 @@
     <w:qFormat/>
     <w:unhideWhenUsed/>
     <w:basedOn w:val="Normal"/>
-    <w:next w:val="TextBody"/>
     <w:pPr>
       <w:keepNext/>
       <w:keepLines/>
@@ -1429,12 +1427,11 @@
     <w:qFormat/>
     <w:unhideWhenUsed/>
     <w:basedOn w:val="Normal"/>
-    <w:next w:val="TextBody"/>
     <w:pPr>
       <w:keepNext/>
       <w:keepLines/>
       <w:suppressLineNumbers/>
-      <w:shd w:fill="auto" w:val="clear"/>
+      <w:shd w:fill="FFFFFF" w:val="clear"/>
       <w:spacing w:before="200" w:after="0"/>
       <w:outlineLvl w:val="2"/>
     </w:pPr>
@@ -1453,7 +1450,6 @@
     <w:qFormat/>
     <w:unhideWhenUsed/>
     <w:basedOn w:val="Normal"/>
-    <w:next w:val="TextBody"/>
     <w:pPr>
       <w:keepNext/>
       <w:keepLines/>
@@ -1475,7 +1471,6 @@
     <w:qFormat/>
     <w:unhideWhenUsed/>
     <w:basedOn w:val="Normal"/>
-    <w:next w:val="TextBody"/>
     <w:pPr>
       <w:keepNext/>
       <w:keepLines/>
@@ -1497,7 +1492,6 @@
     <w:qFormat/>
     <w:unhideWhenUsed/>
     <w:basedOn w:val="Normal"/>
-    <w:next w:val="TextBody"/>
     <w:pPr>
       <w:keepNext/>
       <w:keepLines/>
@@ -1795,6 +1789,12 @@
     <w:basedOn w:val="VerbatimChar"/>
     <w:rPr>
       <w:shd w:fill="F8F8F8" w:val="clear"/>
+    </w:rPr>
+  </w:style>
+  <w:style w:type="character" w:styleId="ListLabel1">
+    <w:name w:val="ListLabel 1"/>
+    <w:rPr>
+      <w:rFonts w:cs="Symbol"/>
     </w:rPr>
   </w:style>
   <w:style w:type="paragraph" w:styleId="Heading">
@@ -1818,7 +1818,7 @@
     <w:basedOn w:val="Normal"/>
     <w:pPr>
       <w:suppressLineNumbers/>
-      <w:shd w:fill="auto" w:val="clear"/>
+      <w:shd w:fill="FFFFFF" w:val="clear"/>
       <w:spacing w:lineRule="auto" w:line="360" w:before="180" w:after="180"/>
     </w:pPr>
     <w:rPr/>
@@ -1861,7 +1861,6 @@
     <w:name w:val="First Paragraph"/>
     <w:qFormat/>
     <w:basedOn w:val="TextBody"/>
-    <w:next w:val="TextBody"/>
     <w:pPr/>
     <w:rPr/>
   </w:style>
@@ -1878,7 +1877,6 @@
     <w:name w:val="Title"/>
     <w:qFormat/>
     <w:basedOn w:val="Normal"/>
-    <w:next w:val="TextBody"/>
     <w:pPr>
       <w:keepNext/>
       <w:keepLines/>
@@ -1898,7 +1896,6 @@
     <w:name w:val="Subtitle"/>
     <w:qFormat/>
     <w:basedOn w:val="Title"/>
-    <w:next w:val="TextBody"/>
     <w:pPr>
       <w:keepNext/>
       <w:keepLines/>
@@ -1913,7 +1910,6 @@
   <w:style w:type="paragraph" w:styleId="Author" w:customStyle="1">
     <w:name w:val="Author"/>
     <w:qFormat/>
-    <w:next w:val="TextBody"/>
     <w:pPr>
       <w:keepNext/>
       <w:keepLines/>
@@ -1925,7 +1921,7 @@
     </w:pPr>
     <w:rPr>
       <w:rFonts w:ascii="Cambria" w:hAnsi="Cambria" w:eastAsia="Droid Sans Fallback" w:cs=""/>
-      <w:color w:val="auto"/>
+      <w:color w:val="00000A"/>
       <w:sz w:val="24"/>
       <w:szCs w:val="24"/>
       <w:lang w:val="en-US" w:eastAsia="en-US" w:bidi="ar-SA"/>
@@ -1934,7 +1930,6 @@
   <w:style w:type="paragraph" w:styleId="Date">
     <w:name w:val="Date"/>
     <w:qFormat/>
-    <w:next w:val="TextBody"/>
     <w:pPr>
       <w:keepNext/>
       <w:keepLines/>
@@ -1946,7 +1941,7 @@
     </w:pPr>
     <w:rPr>
       <w:rFonts w:ascii="Cambria" w:hAnsi="Cambria" w:eastAsia="Droid Sans Fallback" w:cs=""/>
-      <w:color w:val="auto"/>
+      <w:color w:val="00000A"/>
       <w:sz w:val="24"/>
       <w:szCs w:val="24"/>
       <w:lang w:val="en-US" w:eastAsia="en-US" w:bidi="ar-SA"/>
@@ -1956,7 +1951,6 @@
     <w:name w:val="Abstract"/>
     <w:qFormat/>
     <w:basedOn w:val="Normal"/>
-    <w:next w:val="TextBody"/>
     <w:pPr>
       <w:keepNext/>
       <w:keepLines/>
@@ -1980,7 +1974,6 @@
     <w:qFormat/>
     <w:unhideWhenUsed/>
     <w:basedOn w:val="TextBody"/>
-    <w:next w:val="TextBody"/>
     <w:pPr>
       <w:spacing w:before="100" w:after="100"/>
       <w:ind w:left="0" w:right="0" w:hanging="0"/>
@@ -2024,7 +2017,7 @@
     <w:basedOn w:val="Caption"/>
     <w:pPr>
       <w:keepNext/>
-      <w:shd w:fill="auto" w:val="clear"/>
+      <w:shd w:fill="FFFFFF" w:val="clear"/>
     </w:pPr>
     <w:rPr>
       <w:i w:val="false"/>
@@ -2034,7 +2027,7 @@
     <w:name w:val="Image Caption"/>
     <w:basedOn w:val="Caption"/>
     <w:pPr>
-      <w:shd w:fill="auto" w:val="clear"/>
+      <w:shd w:fill="FFFFFF" w:val="clear"/>
     </w:pPr>
     <w:rPr>
       <w:i w:val="false"/>
@@ -2060,7 +2053,6 @@
     <w:qFormat/>
     <w:unhideWhenUsed/>
     <w:basedOn w:val="Heading1"/>
-    <w:next w:val="TextBody"/>
     <w:pPr>
       <w:spacing w:lineRule="auto" w:line="259" w:before="240" w:after="0"/>
     </w:pPr>

</xml_diff>